<commit_message>
All usecase sudah ada beserta detailnya
</commit_message>
<xml_diff>
--- a/SKPL Ver 2.0.docx
+++ b/SKPL Ver 2.0.docx
@@ -7585,11 +7585,1050 @@
         </w:rPr>
         <w:t>Mengedit Deadline TA dan KP</w:t>
       </w:r>
-      <w:bookmarkStart w:id="3" w:name="_GoBack"/>
-      <w:bookmarkEnd w:id="3"/>
+    </w:p>
+    <w:p>
+      <w:pPr>
+        <w:ind w:left="360"/>
+        <w:rPr>
+          <w:lang w:val="en-US"/>
+        </w:rPr>
+      </w:pPr>
+      <w:r>
+        <w:rPr>
+          <w:lang w:val="en-US"/>
+        </w:rPr>
+        <w:lastRenderedPageBreak/>
+        <w:drawing>
+          <wp:inline distT="0" distB="0" distL="0" distR="0" wp14:anchorId="2F85ACD6" wp14:editId="246D30F1">
+            <wp:extent cx="5566410" cy="2891790"/>
+            <wp:effectExtent l="0" t="0" r="0" b="3810"/>
+            <wp:docPr id="14" name="Picture 14"/>
+            <wp:cNvGraphicFramePr>
+              <a:graphicFrameLocks xmlns:a="http://schemas.openxmlformats.org/drawingml/2006/main" noChangeAspect="1"/>
+            </wp:cNvGraphicFramePr>
+            <a:graphic xmlns:a="http://schemas.openxmlformats.org/drawingml/2006/main">
+              <a:graphicData uri="http://schemas.openxmlformats.org/drawingml/2006/picture">
+                <pic:pic xmlns:pic="http://schemas.openxmlformats.org/drawingml/2006/picture">
+                  <pic:nvPicPr>
+                    <pic:cNvPr id="1" name=""/>
+                    <pic:cNvPicPr/>
+                  </pic:nvPicPr>
+                  <pic:blipFill>
+                    <a:blip r:embed="rId17"/>
+                    <a:stretch>
+                      <a:fillRect/>
+                    </a:stretch>
+                  </pic:blipFill>
+                  <pic:spPr>
+                    <a:xfrm>
+                      <a:off x="0" y="0"/>
+                      <a:ext cx="5566410" cy="2891790"/>
+                    </a:xfrm>
+                    <a:prstGeom prst="rect">
+                      <a:avLst/>
+                    </a:prstGeom>
+                  </pic:spPr>
+                </pic:pic>
+              </a:graphicData>
+            </a:graphic>
+          </wp:inline>
+        </w:drawing>
+      </w:r>
+    </w:p>
+    <w:p>
+      <w:pPr>
+        <w:pStyle w:val="ListParagraph"/>
+        <w:numPr>
+          <w:ilvl w:val="3"/>
+          <w:numId w:val="33"/>
+        </w:numPr>
+        <w:rPr>
+          <w:lang w:val="en-US"/>
+        </w:rPr>
+      </w:pPr>
+      <w:r>
+        <w:rPr>
+          <w:lang w:val="en-US"/>
+        </w:rPr>
+        <w:t>Use Case Mengedit deadline TA atau KP</w:t>
+      </w:r>
+    </w:p>
+    <w:tbl>
+      <w:tblPr>
+        <w:tblStyle w:val="TableGrid"/>
+        <w:tblpPr w:leftFromText="180" w:rightFromText="180" w:vertAnchor="text" w:tblpY="1"/>
+        <w:tblOverlap w:val="never"/>
+        <w:tblW w:w="0" w:type="auto"/>
+        <w:tblLook w:val="04A0" w:firstRow="1" w:lastRow="0" w:firstColumn="1" w:lastColumn="0" w:noHBand="0" w:noVBand="1"/>
+      </w:tblPr>
+      <w:tblGrid>
+        <w:gridCol w:w="2965"/>
+        <w:gridCol w:w="2790"/>
+        <w:gridCol w:w="3000"/>
+      </w:tblGrid>
+      <w:tr>
+        <w:trPr>
+          <w:trHeight w:val="485"/>
+        </w:trPr>
+        <w:tc>
+          <w:tcPr>
+            <w:tcW w:w="8755" w:type="dxa"/>
+            <w:gridSpan w:val="3"/>
+            <w:shd w:val="clear" w:color="auto" w:fill="DEEAF6" w:themeFill="accent1" w:themeFillTint="33"/>
+            <w:vAlign w:val="center"/>
+          </w:tcPr>
+          <w:p>
+            <w:pPr>
+              <w:rPr>
+                <w:b/>
+                <w:bCs/>
+              </w:rPr>
+            </w:pPr>
+            <w:r>
+              <w:rPr>
+                <w:b/>
+                <w:bCs/>
+              </w:rPr>
+              <w:t>DESKRIPSI FUNGSI</w:t>
+            </w:r>
+          </w:p>
+        </w:tc>
+      </w:tr>
+      <w:tr>
+        <w:trPr>
+          <w:trHeight w:val="397"/>
+        </w:trPr>
+        <w:tc>
+          <w:tcPr>
+            <w:tcW w:w="2965" w:type="dxa"/>
+            <w:shd w:val="clear" w:color="auto" w:fill="DEEAF6" w:themeFill="accent1" w:themeFillTint="33"/>
+          </w:tcPr>
+          <w:p>
+            <w:r>
+              <w:t>ID Fungsional</w:t>
+            </w:r>
+          </w:p>
+        </w:tc>
+        <w:tc>
+          <w:tcPr>
+            <w:tcW w:w="5790" w:type="dxa"/>
+            <w:gridSpan w:val="2"/>
+          </w:tcPr>
+          <w:p>
+            <w:pPr>
+              <w:rPr>
+                <w:sz w:val="20"/>
+                <w:lang w:val="en-US"/>
+              </w:rPr>
+            </w:pPr>
+            <w:r>
+              <w:rPr>
+                <w:sz w:val="20"/>
+                <w:lang w:val="en-US"/>
+              </w:rPr>
+              <w:t>Req_</w:t>
+            </w:r>
+            <w:r>
+              <w:rPr>
+                <w:sz w:val="20"/>
+                <w:lang w:val="en-US"/>
+              </w:rPr>
+              <w:t>4</w:t>
+            </w:r>
+          </w:p>
+        </w:tc>
+      </w:tr>
+      <w:tr>
+        <w:trPr>
+          <w:trHeight w:val="386"/>
+        </w:trPr>
+        <w:tc>
+          <w:tcPr>
+            <w:tcW w:w="2965" w:type="dxa"/>
+            <w:shd w:val="clear" w:color="auto" w:fill="DEEAF6" w:themeFill="accent1" w:themeFillTint="33"/>
+          </w:tcPr>
+          <w:p>
+            <w:pPr>
+              <w:rPr>
+                <w:lang w:val="en-US"/>
+              </w:rPr>
+            </w:pPr>
+            <w:r>
+              <w:rPr>
+                <w:lang w:val="en-US"/>
+              </w:rPr>
+              <w:t>Nama Fungsional</w:t>
+            </w:r>
+          </w:p>
+        </w:tc>
+        <w:tc>
+          <w:tcPr>
+            <w:tcW w:w="5790" w:type="dxa"/>
+            <w:gridSpan w:val="2"/>
+          </w:tcPr>
+          <w:p>
+            <w:pPr>
+              <w:rPr>
+                <w:lang w:val="en-US"/>
+              </w:rPr>
+            </w:pPr>
+            <w:r>
+              <w:rPr>
+                <w:sz w:val="20"/>
+                <w:lang w:val="en-US"/>
+              </w:rPr>
+              <w:t>Mengedit deadline TA atau KP</w:t>
+            </w:r>
+          </w:p>
+        </w:tc>
+      </w:tr>
+      <w:tr>
+        <w:trPr>
+          <w:trHeight w:val="377"/>
+        </w:trPr>
+        <w:tc>
+          <w:tcPr>
+            <w:tcW w:w="8755" w:type="dxa"/>
+            <w:gridSpan w:val="3"/>
+            <w:shd w:val="clear" w:color="auto" w:fill="DEEAF6" w:themeFill="accent1" w:themeFillTint="33"/>
+            <w:vAlign w:val="center"/>
+          </w:tcPr>
+          <w:p>
+            <w:pPr>
+              <w:rPr>
+                <w:sz w:val="20"/>
+              </w:rPr>
+            </w:pPr>
+            <w:r>
+              <w:rPr>
+                <w:b/>
+                <w:bCs/>
+              </w:rPr>
+              <w:t>DESKRIPSI USE CASE</w:t>
+            </w:r>
+          </w:p>
+        </w:tc>
+      </w:tr>
+      <w:tr>
+        <w:trPr>
+          <w:trHeight w:val="623"/>
+        </w:trPr>
+        <w:tc>
+          <w:tcPr>
+            <w:tcW w:w="2965" w:type="dxa"/>
+            <w:shd w:val="clear" w:color="auto" w:fill="DEEAF6" w:themeFill="accent1" w:themeFillTint="33"/>
+          </w:tcPr>
+          <w:p>
+            <w:r>
+              <w:t>ID Use Case</w:t>
+            </w:r>
+          </w:p>
+        </w:tc>
+        <w:tc>
+          <w:tcPr>
+            <w:tcW w:w="5790" w:type="dxa"/>
+            <w:gridSpan w:val="2"/>
+          </w:tcPr>
+          <w:p>
+            <w:pPr>
+              <w:rPr>
+                <w:lang w:val="en-US"/>
+              </w:rPr>
+            </w:pPr>
+            <w:r>
+              <w:rPr>
+                <w:sz w:val="20"/>
+                <w:lang w:val="en-US"/>
+              </w:rPr>
+              <w:t>FO-UC-004</w:t>
+            </w:r>
+          </w:p>
+        </w:tc>
+      </w:tr>
+      <w:tr>
+        <w:trPr>
+          <w:trHeight w:val="368"/>
+        </w:trPr>
+        <w:tc>
+          <w:tcPr>
+            <w:tcW w:w="2965" w:type="dxa"/>
+            <w:shd w:val="clear" w:color="auto" w:fill="DEEAF6" w:themeFill="accent1" w:themeFillTint="33"/>
+          </w:tcPr>
+          <w:p>
+            <w:r>
+              <w:t>Nama Use Case</w:t>
+            </w:r>
+          </w:p>
+        </w:tc>
+        <w:tc>
+          <w:tcPr>
+            <w:tcW w:w="5790" w:type="dxa"/>
+            <w:gridSpan w:val="2"/>
+          </w:tcPr>
+          <w:p>
+            <w:pPr>
+              <w:rPr>
+                <w:lang w:val="en-US"/>
+              </w:rPr>
+            </w:pPr>
+            <w:r>
+              <w:rPr>
+                <w:sz w:val="20"/>
+                <w:lang w:val="en-US"/>
+              </w:rPr>
+              <w:t xml:space="preserve">Use </w:t>
+            </w:r>
+            <w:r>
+              <w:rPr>
+                <w:sz w:val="20"/>
+                <w:lang w:val="en-US"/>
+              </w:rPr>
+              <w:t>Mengedit deadline TA atau KP</w:t>
+            </w:r>
+          </w:p>
+        </w:tc>
+      </w:tr>
+      <w:tr>
+        <w:trPr>
+          <w:trHeight w:val="359"/>
+        </w:trPr>
+        <w:tc>
+          <w:tcPr>
+            <w:tcW w:w="2965" w:type="dxa"/>
+            <w:shd w:val="clear" w:color="auto" w:fill="DEEAF6" w:themeFill="accent1" w:themeFillTint="33"/>
+          </w:tcPr>
+          <w:p>
+            <w:r>
+              <w:t>Deskripsi Singkat</w:t>
+            </w:r>
+          </w:p>
+        </w:tc>
+        <w:tc>
+          <w:tcPr>
+            <w:tcW w:w="5790" w:type="dxa"/>
+            <w:gridSpan w:val="2"/>
+          </w:tcPr>
+          <w:p>
+            <w:pPr>
+              <w:rPr>
+                <w:sz w:val="20"/>
+                <w:lang w:val="en-US"/>
+              </w:rPr>
+            </w:pPr>
+            <w:r>
+              <w:rPr>
+                <w:sz w:val="20"/>
+                <w:lang w:val="en-US"/>
+              </w:rPr>
+              <w:t>Use Case ini menjelaskan proses b</w:t>
+            </w:r>
+            <w:r>
+              <w:rPr>
+                <w:sz w:val="20"/>
+                <w:lang w:val="en-US"/>
+              </w:rPr>
+              <w:t xml:space="preserve">agaimana administrator dapat mengedit dan menentukan deadline TA atau KP yang nantinya bisa dilihat oleh mahasiswa </w:t>
+            </w:r>
+          </w:p>
+        </w:tc>
+      </w:tr>
+      <w:tr>
+        <w:trPr>
+          <w:trHeight w:val="510"/>
+        </w:trPr>
+        <w:tc>
+          <w:tcPr>
+            <w:tcW w:w="8755" w:type="dxa"/>
+            <w:gridSpan w:val="3"/>
+            <w:shd w:val="clear" w:color="auto" w:fill="DEEAF6" w:themeFill="accent1" w:themeFillTint="33"/>
+            <w:vAlign w:val="center"/>
+          </w:tcPr>
+          <w:p>
+            <w:pPr>
+              <w:rPr>
+                <w:sz w:val="20"/>
+              </w:rPr>
+            </w:pPr>
+            <w:r>
+              <w:rPr>
+                <w:b/>
+                <w:bCs/>
+              </w:rPr>
+              <w:t>ALIRAN EVENT</w:t>
+            </w:r>
+          </w:p>
+        </w:tc>
+      </w:tr>
+      <w:tr>
+        <w:trPr>
+          <w:trHeight w:val="597"/>
+        </w:trPr>
+        <w:tc>
+          <w:tcPr>
+            <w:tcW w:w="2965" w:type="dxa"/>
+            <w:vMerge w:val="restart"/>
+            <w:shd w:val="clear" w:color="auto" w:fill="DEEAF6" w:themeFill="accent1" w:themeFillTint="33"/>
+          </w:tcPr>
+          <w:p>
+            <w:r>
+              <w:t>Aliran Dasar</w:t>
+            </w:r>
+          </w:p>
+        </w:tc>
+        <w:tc>
+          <w:tcPr>
+            <w:tcW w:w="2790" w:type="dxa"/>
+          </w:tcPr>
+          <w:p>
+            <w:pPr>
+              <w:pStyle w:val="ListParagraph"/>
+              <w:numPr>
+                <w:ilvl w:val="0"/>
+                <w:numId w:val="35"/>
+              </w:numPr>
+              <w:rPr>
+                <w:sz w:val="20"/>
+              </w:rPr>
+            </w:pPr>
+            <w:r>
+              <w:rPr>
+                <w:sz w:val="20"/>
+                <w:lang w:val="en-US"/>
+              </w:rPr>
+              <w:t>Admin melakukan login</w:t>
+            </w:r>
+          </w:p>
+        </w:tc>
+        <w:tc>
+          <w:tcPr>
+            <w:tcW w:w="3000" w:type="dxa"/>
+          </w:tcPr>
+          <w:p>
+            <w:pPr>
+              <w:rPr>
+                <w:sz w:val="20"/>
+              </w:rPr>
+            </w:pPr>
+          </w:p>
+        </w:tc>
+      </w:tr>
+      <w:tr>
+        <w:trPr>
+          <w:trHeight w:val="597"/>
+        </w:trPr>
+        <w:tc>
+          <w:tcPr>
+            <w:tcW w:w="2965" w:type="dxa"/>
+            <w:vMerge/>
+            <w:shd w:val="clear" w:color="auto" w:fill="DEEAF6" w:themeFill="accent1" w:themeFillTint="33"/>
+          </w:tcPr>
+          <w:p/>
+        </w:tc>
+        <w:tc>
+          <w:tcPr>
+            <w:tcW w:w="2790" w:type="dxa"/>
+          </w:tcPr>
+          <w:p>
+            <w:pPr>
+              <w:rPr>
+                <w:sz w:val="20"/>
+              </w:rPr>
+            </w:pPr>
+          </w:p>
+        </w:tc>
+        <w:tc>
+          <w:tcPr>
+            <w:tcW w:w="3000" w:type="dxa"/>
+          </w:tcPr>
+          <w:p>
+            <w:pPr>
+              <w:pStyle w:val="ListParagraph"/>
+              <w:numPr>
+                <w:ilvl w:val="0"/>
+                <w:numId w:val="35"/>
+              </w:numPr>
+              <w:ind w:left="252" w:hanging="252"/>
+              <w:rPr>
+                <w:sz w:val="20"/>
+              </w:rPr>
+            </w:pPr>
+            <w:r>
+              <w:rPr>
+                <w:sz w:val="20"/>
+                <w:lang w:val="en-US"/>
+              </w:rPr>
+              <w:t>Sistem menampilkan halaman dashboard administrator</w:t>
+            </w:r>
+          </w:p>
+        </w:tc>
+      </w:tr>
+      <w:tr>
+        <w:trPr>
+          <w:trHeight w:val="597"/>
+        </w:trPr>
+        <w:tc>
+          <w:tcPr>
+            <w:tcW w:w="2965" w:type="dxa"/>
+            <w:vMerge/>
+            <w:shd w:val="clear" w:color="auto" w:fill="DEEAF6" w:themeFill="accent1" w:themeFillTint="33"/>
+          </w:tcPr>
+          <w:p/>
+        </w:tc>
+        <w:tc>
+          <w:tcPr>
+            <w:tcW w:w="2790" w:type="dxa"/>
+          </w:tcPr>
+          <w:p>
+            <w:pPr>
+              <w:pStyle w:val="ListParagraph"/>
+              <w:numPr>
+                <w:ilvl w:val="0"/>
+                <w:numId w:val="35"/>
+              </w:numPr>
+              <w:ind w:left="252" w:hanging="252"/>
+              <w:rPr>
+                <w:sz w:val="20"/>
+              </w:rPr>
+            </w:pPr>
+            <w:r>
+              <w:rPr>
+                <w:sz w:val="20"/>
+                <w:lang w:val="en-US"/>
+              </w:rPr>
+              <w:t xml:space="preserve">Admin </w:t>
+            </w:r>
+            <w:r>
+              <w:rPr>
+                <w:sz w:val="20"/>
+                <w:lang w:val="en-US"/>
+              </w:rPr>
+              <w:t>Mengedit dari dashboard deadline yang ingin di tetapkan baik TA maupun KP</w:t>
+            </w:r>
+          </w:p>
+        </w:tc>
+        <w:tc>
+          <w:tcPr>
+            <w:tcW w:w="3000" w:type="dxa"/>
+          </w:tcPr>
+          <w:p>
+            <w:pPr>
+              <w:rPr>
+                <w:sz w:val="20"/>
+              </w:rPr>
+            </w:pPr>
+          </w:p>
+        </w:tc>
+      </w:tr>
+      <w:tr>
+        <w:trPr>
+          <w:trHeight w:val="597"/>
+        </w:trPr>
+        <w:tc>
+          <w:tcPr>
+            <w:tcW w:w="2965" w:type="dxa"/>
+            <w:vMerge/>
+            <w:shd w:val="clear" w:color="auto" w:fill="DEEAF6" w:themeFill="accent1" w:themeFillTint="33"/>
+          </w:tcPr>
+          <w:p/>
+        </w:tc>
+        <w:tc>
+          <w:tcPr>
+            <w:tcW w:w="2790" w:type="dxa"/>
+          </w:tcPr>
+          <w:p>
+            <w:pPr>
+              <w:rPr>
+                <w:sz w:val="20"/>
+              </w:rPr>
+            </w:pPr>
+          </w:p>
+        </w:tc>
+        <w:tc>
+          <w:tcPr>
+            <w:tcW w:w="3000" w:type="dxa"/>
+          </w:tcPr>
+          <w:p>
+            <w:pPr>
+              <w:pStyle w:val="ListParagraph"/>
+              <w:numPr>
+                <w:ilvl w:val="0"/>
+                <w:numId w:val="35"/>
+              </w:numPr>
+              <w:ind w:left="252" w:hanging="252"/>
+              <w:rPr>
+                <w:sz w:val="20"/>
+              </w:rPr>
+            </w:pPr>
+            <w:r>
+              <w:rPr>
+                <w:sz w:val="20"/>
+                <w:lang w:val="en-US"/>
+              </w:rPr>
+              <w:t>Sistem m</w:t>
+            </w:r>
+            <w:r>
+              <w:rPr>
+                <w:sz w:val="20"/>
+                <w:lang w:val="en-US"/>
+              </w:rPr>
+              <w:t xml:space="preserve">enetapkan deadline yang sudah di tentukan </w:t>
+            </w:r>
+          </w:p>
+        </w:tc>
+      </w:tr>
+      <w:tr>
+        <w:trPr>
+          <w:trHeight w:val="759"/>
+        </w:trPr>
+        <w:tc>
+          <w:tcPr>
+            <w:tcW w:w="2965" w:type="dxa"/>
+            <w:shd w:val="clear" w:color="auto" w:fill="DEEAF6" w:themeFill="accent1" w:themeFillTint="33"/>
+          </w:tcPr>
+          <w:p>
+            <w:pPr>
+              <w:rPr>
+                <w:i/>
+              </w:rPr>
+            </w:pPr>
+            <w:r>
+              <w:rPr>
+                <w:i/>
+              </w:rPr>
+              <w:t xml:space="preserve">&lt;&lt; Aliran Alternatif </w:t>
+            </w:r>
+            <w:r>
+              <w:rPr>
+                <w:i/>
+                <w:lang w:val="en-US"/>
+              </w:rPr>
+              <w:t>1</w:t>
+            </w:r>
+            <w:r>
+              <w:rPr>
+                <w:i/>
+              </w:rPr>
+              <w:t xml:space="preserve"> &gt;&gt;</w:t>
+            </w:r>
+          </w:p>
+        </w:tc>
+        <w:tc>
+          <w:tcPr>
+            <w:tcW w:w="2790" w:type="dxa"/>
+          </w:tcPr>
+          <w:p>
+            <w:pPr>
+              <w:rPr>
+                <w:sz w:val="20"/>
+                <w:lang w:val="en-US"/>
+              </w:rPr>
+            </w:pPr>
+            <w:r>
+              <w:rPr>
+                <w:sz w:val="20"/>
+                <w:lang w:val="en-US"/>
+              </w:rPr>
+              <w:t>-</w:t>
+            </w:r>
+          </w:p>
+        </w:tc>
+        <w:tc>
+          <w:tcPr>
+            <w:tcW w:w="3000" w:type="dxa"/>
+          </w:tcPr>
+          <w:p>
+            <w:pPr>
+              <w:rPr>
+                <w:sz w:val="20"/>
+                <w:lang w:val="en-US"/>
+              </w:rPr>
+            </w:pPr>
+            <w:r>
+              <w:rPr>
+                <w:sz w:val="20"/>
+                <w:lang w:val="en-US"/>
+              </w:rPr>
+              <w:t>-</w:t>
+            </w:r>
+          </w:p>
+        </w:tc>
+      </w:tr>
+      <w:tr>
+        <w:trPr>
+          <w:trHeight w:val="597"/>
+        </w:trPr>
+        <w:tc>
+          <w:tcPr>
+            <w:tcW w:w="2965" w:type="dxa"/>
+            <w:shd w:val="clear" w:color="auto" w:fill="DEEAF6" w:themeFill="accent1" w:themeFillTint="33"/>
+          </w:tcPr>
+          <w:p>
+            <w:pPr>
+              <w:rPr>
+                <w:i/>
+              </w:rPr>
+            </w:pPr>
+            <w:r>
+              <w:rPr>
+                <w:i/>
+              </w:rPr>
+              <w:t xml:space="preserve">&lt;&lt; Aliran Alternatif </w:t>
+            </w:r>
+            <w:r>
+              <w:rPr>
+                <w:i/>
+                <w:lang w:val="en-US"/>
+              </w:rPr>
+              <w:t>2</w:t>
+            </w:r>
+            <w:r>
+              <w:rPr>
+                <w:i/>
+              </w:rPr>
+              <w:t xml:space="preserve"> &gt;&gt;</w:t>
+            </w:r>
+          </w:p>
+        </w:tc>
+        <w:tc>
+          <w:tcPr>
+            <w:tcW w:w="2790" w:type="dxa"/>
+          </w:tcPr>
+          <w:p>
+            <w:pPr>
+              <w:rPr>
+                <w:sz w:val="20"/>
+                <w:lang w:val="en-US"/>
+              </w:rPr>
+            </w:pPr>
+            <w:r>
+              <w:rPr>
+                <w:sz w:val="20"/>
+                <w:lang w:val="en-US"/>
+              </w:rPr>
+              <w:t>-</w:t>
+            </w:r>
+          </w:p>
+        </w:tc>
+        <w:tc>
+          <w:tcPr>
+            <w:tcW w:w="3000" w:type="dxa"/>
+          </w:tcPr>
+          <w:p>
+            <w:pPr>
+              <w:rPr>
+                <w:sz w:val="20"/>
+                <w:lang w:val="en-US"/>
+              </w:rPr>
+            </w:pPr>
+            <w:r>
+              <w:rPr>
+                <w:sz w:val="20"/>
+                <w:lang w:val="en-US"/>
+              </w:rPr>
+              <w:t>-</w:t>
+            </w:r>
+          </w:p>
+        </w:tc>
+      </w:tr>
+      <w:tr>
+        <w:trPr>
+          <w:trHeight w:val="510"/>
+        </w:trPr>
+        <w:tc>
+          <w:tcPr>
+            <w:tcW w:w="8755" w:type="dxa"/>
+            <w:gridSpan w:val="3"/>
+            <w:shd w:val="clear" w:color="auto" w:fill="DEEAF6" w:themeFill="accent1" w:themeFillTint="33"/>
+            <w:vAlign w:val="center"/>
+          </w:tcPr>
+          <w:p>
+            <w:pPr>
+              <w:rPr>
+                <w:sz w:val="20"/>
+              </w:rPr>
+            </w:pPr>
+            <w:r>
+              <w:rPr>
+                <w:b/>
+                <w:bCs/>
+              </w:rPr>
+              <w:lastRenderedPageBreak/>
+              <w:t>PERSYARATAN KHUSUS</w:t>
+            </w:r>
+          </w:p>
+        </w:tc>
+      </w:tr>
+      <w:tr>
+        <w:trPr>
+          <w:trHeight w:val="404"/>
+        </w:trPr>
+        <w:tc>
+          <w:tcPr>
+            <w:tcW w:w="2965" w:type="dxa"/>
+            <w:shd w:val="clear" w:color="auto" w:fill="DEEAF6" w:themeFill="accent1" w:themeFillTint="33"/>
+          </w:tcPr>
+          <w:p>
+            <w:pPr>
+              <w:rPr>
+                <w:i/>
+              </w:rPr>
+            </w:pPr>
+            <w:r>
+              <w:rPr>
+                <w:i/>
+              </w:rPr>
+              <w:t>&lt;&lt; Persyaratan Khusus &gt;&gt;</w:t>
+            </w:r>
+          </w:p>
+        </w:tc>
+        <w:tc>
+          <w:tcPr>
+            <w:tcW w:w="5790" w:type="dxa"/>
+            <w:gridSpan w:val="2"/>
+          </w:tcPr>
+          <w:p>
+            <w:pPr>
+              <w:rPr>
+                <w:sz w:val="20"/>
+                <w:lang w:val="en-US"/>
+              </w:rPr>
+            </w:pPr>
+            <w:r>
+              <w:rPr>
+                <w:sz w:val="20"/>
+                <w:lang w:val="en-US"/>
+              </w:rPr>
+              <w:t>-</w:t>
+            </w:r>
+          </w:p>
+        </w:tc>
+      </w:tr>
+      <w:tr>
+        <w:trPr>
+          <w:trHeight w:val="510"/>
+        </w:trPr>
+        <w:tc>
+          <w:tcPr>
+            <w:tcW w:w="8755" w:type="dxa"/>
+            <w:gridSpan w:val="3"/>
+            <w:shd w:val="clear" w:color="auto" w:fill="DEEAF6" w:themeFill="accent1" w:themeFillTint="33"/>
+            <w:vAlign w:val="center"/>
+          </w:tcPr>
+          <w:p>
+            <w:pPr>
+              <w:rPr>
+                <w:sz w:val="20"/>
+              </w:rPr>
+            </w:pPr>
+            <w:r>
+              <w:rPr>
+                <w:b/>
+                <w:bCs/>
+              </w:rPr>
+              <w:t>KONDISI AWAL</w:t>
+            </w:r>
+          </w:p>
+        </w:tc>
+      </w:tr>
+      <w:tr>
+        <w:trPr>
+          <w:trHeight w:val="296"/>
+        </w:trPr>
+        <w:tc>
+          <w:tcPr>
+            <w:tcW w:w="2965" w:type="dxa"/>
+            <w:shd w:val="clear" w:color="auto" w:fill="DEEAF6" w:themeFill="accent1" w:themeFillTint="33"/>
+          </w:tcPr>
+          <w:p>
+            <w:pPr>
+              <w:rPr>
+                <w:i/>
+              </w:rPr>
+            </w:pPr>
+            <w:r>
+              <w:rPr>
+                <w:i/>
+              </w:rPr>
+              <w:t>&lt;&lt; Kondisi Awal &gt;&gt;</w:t>
+            </w:r>
+          </w:p>
+        </w:tc>
+        <w:tc>
+          <w:tcPr>
+            <w:tcW w:w="5790" w:type="dxa"/>
+            <w:gridSpan w:val="2"/>
+          </w:tcPr>
+          <w:p>
+            <w:pPr>
+              <w:rPr>
+                <w:sz w:val="20"/>
+                <w:lang w:val="en-US"/>
+              </w:rPr>
+            </w:pPr>
+            <w:r>
+              <w:rPr>
+                <w:sz w:val="20"/>
+                <w:lang w:val="en-US"/>
+              </w:rPr>
+              <w:t>-</w:t>
+            </w:r>
+          </w:p>
+        </w:tc>
+      </w:tr>
+      <w:tr>
+        <w:trPr>
+          <w:trHeight w:val="510"/>
+        </w:trPr>
+        <w:tc>
+          <w:tcPr>
+            <w:tcW w:w="8755" w:type="dxa"/>
+            <w:gridSpan w:val="3"/>
+            <w:shd w:val="clear" w:color="auto" w:fill="DEEAF6" w:themeFill="accent1" w:themeFillTint="33"/>
+            <w:vAlign w:val="center"/>
+          </w:tcPr>
+          <w:p>
+            <w:pPr>
+              <w:rPr>
+                <w:sz w:val="20"/>
+              </w:rPr>
+            </w:pPr>
+            <w:r>
+              <w:rPr>
+                <w:b/>
+                <w:bCs/>
+              </w:rPr>
+              <w:t>KONDISI AKHIR</w:t>
+            </w:r>
+          </w:p>
+        </w:tc>
+      </w:tr>
+      <w:tr>
+        <w:trPr>
+          <w:trHeight w:val="458"/>
+        </w:trPr>
+        <w:tc>
+          <w:tcPr>
+            <w:tcW w:w="2965" w:type="dxa"/>
+            <w:shd w:val="clear" w:color="auto" w:fill="DEEAF6" w:themeFill="accent1" w:themeFillTint="33"/>
+          </w:tcPr>
+          <w:p>
+            <w:pPr>
+              <w:rPr>
+                <w:i/>
+              </w:rPr>
+            </w:pPr>
+            <w:r>
+              <w:rPr>
+                <w:i/>
+              </w:rPr>
+              <w:t>&lt;&lt; Kondisi Akhir &gt;&gt;</w:t>
+            </w:r>
+          </w:p>
+        </w:tc>
+        <w:tc>
+          <w:tcPr>
+            <w:tcW w:w="5790" w:type="dxa"/>
+            <w:gridSpan w:val="2"/>
+          </w:tcPr>
+          <w:p>
+            <w:pPr>
+              <w:rPr>
+                <w:sz w:val="20"/>
+              </w:rPr>
+            </w:pPr>
+            <w:r>
+              <w:rPr>
+                <w:sz w:val="20"/>
+                <w:lang w:val="en-US"/>
+              </w:rPr>
+              <w:t>-</w:t>
+            </w:r>
+          </w:p>
+        </w:tc>
+      </w:tr>
+      <w:tr>
+        <w:trPr>
+          <w:trHeight w:val="510"/>
+        </w:trPr>
+        <w:tc>
+          <w:tcPr>
+            <w:tcW w:w="8755" w:type="dxa"/>
+            <w:gridSpan w:val="3"/>
+            <w:shd w:val="clear" w:color="auto" w:fill="DEEAF6" w:themeFill="accent1" w:themeFillTint="33"/>
+            <w:vAlign w:val="center"/>
+          </w:tcPr>
+          <w:p>
+            <w:pPr>
+              <w:rPr>
+                <w:sz w:val="20"/>
+              </w:rPr>
+            </w:pPr>
+            <w:r>
+              <w:rPr>
+                <w:b/>
+                <w:bCs/>
+              </w:rPr>
+              <w:t>EXTENTION POINTS</w:t>
+            </w:r>
+          </w:p>
+        </w:tc>
+      </w:tr>
+      <w:tr>
+        <w:trPr>
+          <w:trHeight w:val="359"/>
+        </w:trPr>
+        <w:tc>
+          <w:tcPr>
+            <w:tcW w:w="2965" w:type="dxa"/>
+            <w:shd w:val="clear" w:color="auto" w:fill="DEEAF6" w:themeFill="accent1" w:themeFillTint="33"/>
+          </w:tcPr>
+          <w:p>
+            <w:pPr>
+              <w:rPr>
+                <w:i/>
+              </w:rPr>
+            </w:pPr>
+            <w:r>
+              <w:rPr>
+                <w:i/>
+              </w:rPr>
+              <w:t>&lt;&lt; Nama Extension Point &gt;&gt;</w:t>
+            </w:r>
+          </w:p>
+        </w:tc>
+        <w:tc>
+          <w:tcPr>
+            <w:tcW w:w="5790" w:type="dxa"/>
+            <w:gridSpan w:val="2"/>
+          </w:tcPr>
+          <w:p>
+            <w:pPr>
+              <w:rPr>
+                <w:sz w:val="20"/>
+              </w:rPr>
+            </w:pPr>
+            <w:r>
+              <w:rPr>
+                <w:sz w:val="20"/>
+                <w:lang w:val="en-US"/>
+              </w:rPr>
+              <w:t>-</w:t>
+            </w:r>
+            <w:bookmarkStart w:id="3" w:name="_GoBack"/>
+            <w:bookmarkEnd w:id="3"/>
+          </w:p>
+        </w:tc>
+      </w:tr>
+    </w:tbl>
+    <w:p>
+      <w:pPr>
+        <w:rPr>
+          <w:lang w:val="en-US"/>
+        </w:rPr>
+      </w:pPr>
     </w:p>
     <w:sectPr>
-      <w:headerReference w:type="first" r:id="rId17"/>
+      <w:headerReference w:type="first" r:id="rId18"/>
       <w:type w:val="continuous"/>
       <w:pgSz w:w="11907" w:h="16839" w:code="9"/>
       <w:pgMar w:top="1701" w:right="1440" w:bottom="1440" w:left="1701" w:header="720" w:footer="720" w:gutter="0"/>
@@ -7664,7 +8703,7 @@
           <w:rPr>
             <w:noProof/>
           </w:rPr>
-          <w:t>10</w:t>
+          <w:t>12</w:t>
         </w:r>
         <w:r>
           <w:rPr>
@@ -9666,6 +10705,95 @@
     </w:lvl>
   </w:abstractNum>
   <w:abstractNum w:abstractNumId="16">
+    <w:nsid w:val="4B053566"/>
+    <w:multiLevelType w:val="hybridMultilevel"/>
+    <w:tmpl w:val="85E8B9E0"/>
+    <w:lvl w:ilvl="0" w:tplc="0409000F">
+      <w:start w:val="1"/>
+      <w:numFmt w:val="decimal"/>
+      <w:lvlText w:val="%1."/>
+      <w:lvlJc w:val="left"/>
+      <w:pPr>
+        <w:ind w:left="720" w:hanging="360"/>
+      </w:pPr>
+      <w:rPr>
+        <w:rFonts w:hint="default"/>
+      </w:rPr>
+    </w:lvl>
+    <w:lvl w:ilvl="1" w:tplc="04090019" w:tentative="1">
+      <w:start w:val="1"/>
+      <w:numFmt w:val="lowerLetter"/>
+      <w:lvlText w:val="%2."/>
+      <w:lvlJc w:val="left"/>
+      <w:pPr>
+        <w:ind w:left="1440" w:hanging="360"/>
+      </w:pPr>
+    </w:lvl>
+    <w:lvl w:ilvl="2" w:tplc="0409001B" w:tentative="1">
+      <w:start w:val="1"/>
+      <w:numFmt w:val="lowerRoman"/>
+      <w:lvlText w:val="%3."/>
+      <w:lvlJc w:val="right"/>
+      <w:pPr>
+        <w:ind w:left="2160" w:hanging="180"/>
+      </w:pPr>
+    </w:lvl>
+    <w:lvl w:ilvl="3" w:tplc="0409000F" w:tentative="1">
+      <w:start w:val="1"/>
+      <w:numFmt w:val="decimal"/>
+      <w:lvlText w:val="%4."/>
+      <w:lvlJc w:val="left"/>
+      <w:pPr>
+        <w:ind w:left="2880" w:hanging="360"/>
+      </w:pPr>
+    </w:lvl>
+    <w:lvl w:ilvl="4" w:tplc="04090019" w:tentative="1">
+      <w:start w:val="1"/>
+      <w:numFmt w:val="lowerLetter"/>
+      <w:lvlText w:val="%5."/>
+      <w:lvlJc w:val="left"/>
+      <w:pPr>
+        <w:ind w:left="3600" w:hanging="360"/>
+      </w:pPr>
+    </w:lvl>
+    <w:lvl w:ilvl="5" w:tplc="0409001B" w:tentative="1">
+      <w:start w:val="1"/>
+      <w:numFmt w:val="lowerRoman"/>
+      <w:lvlText w:val="%6."/>
+      <w:lvlJc w:val="right"/>
+      <w:pPr>
+        <w:ind w:left="4320" w:hanging="180"/>
+      </w:pPr>
+    </w:lvl>
+    <w:lvl w:ilvl="6" w:tplc="0409000F" w:tentative="1">
+      <w:start w:val="1"/>
+      <w:numFmt w:val="decimal"/>
+      <w:lvlText w:val="%7."/>
+      <w:lvlJc w:val="left"/>
+      <w:pPr>
+        <w:ind w:left="5040" w:hanging="360"/>
+      </w:pPr>
+    </w:lvl>
+    <w:lvl w:ilvl="7" w:tplc="04090019" w:tentative="1">
+      <w:start w:val="1"/>
+      <w:numFmt w:val="lowerLetter"/>
+      <w:lvlText w:val="%8."/>
+      <w:lvlJc w:val="left"/>
+      <w:pPr>
+        <w:ind w:left="5760" w:hanging="360"/>
+      </w:pPr>
+    </w:lvl>
+    <w:lvl w:ilvl="8" w:tplc="0409001B" w:tentative="1">
+      <w:start w:val="1"/>
+      <w:numFmt w:val="lowerRoman"/>
+      <w:lvlText w:val="%9."/>
+      <w:lvlJc w:val="right"/>
+      <w:pPr>
+        <w:ind w:left="6480" w:hanging="180"/>
+      </w:pPr>
+    </w:lvl>
+  </w:abstractNum>
+  <w:abstractNum w:abstractNumId="17">
     <w:nsid w:val="4EDF1389"/>
     <w:multiLevelType w:val="hybridMultilevel"/>
     <w:tmpl w:val="945064EA"/>
@@ -9754,7 +10882,7 @@
       </w:pPr>
     </w:lvl>
   </w:abstractNum>
-  <w:abstractNum w:abstractNumId="17">
+  <w:abstractNum w:abstractNumId="18">
     <w:nsid w:val="501F6E86"/>
     <w:multiLevelType w:val="hybridMultilevel"/>
     <w:tmpl w:val="C652C76E"/>
@@ -9843,7 +10971,7 @@
       </w:pPr>
     </w:lvl>
   </w:abstractNum>
-  <w:abstractNum w:abstractNumId="18">
+  <w:abstractNum w:abstractNumId="19">
     <w:nsid w:val="512F4359"/>
     <w:multiLevelType w:val="hybridMultilevel"/>
     <w:tmpl w:val="945064EA"/>
@@ -9932,7 +11060,7 @@
       </w:pPr>
     </w:lvl>
   </w:abstractNum>
-  <w:abstractNum w:abstractNumId="19">
+  <w:abstractNum w:abstractNumId="20">
     <w:nsid w:val="572501C4"/>
     <w:multiLevelType w:val="hybridMultilevel"/>
     <w:tmpl w:val="85E8B9E0"/>
@@ -10021,7 +11149,7 @@
       </w:pPr>
     </w:lvl>
   </w:abstractNum>
-  <w:abstractNum w:abstractNumId="20">
+  <w:abstractNum w:abstractNumId="21">
     <w:nsid w:val="57D41EF5"/>
     <w:multiLevelType w:val="multilevel"/>
     <w:tmpl w:val="EE303902"/>
@@ -10144,7 +11272,7 @@
       </w:rPr>
     </w:lvl>
   </w:abstractNum>
-  <w:abstractNum w:abstractNumId="21">
+  <w:abstractNum w:abstractNumId="22">
     <w:nsid w:val="58FC0F17"/>
     <w:multiLevelType w:val="multilevel"/>
     <w:tmpl w:val="97B22C12"/>
@@ -10257,7 +11385,7 @@
       </w:rPr>
     </w:lvl>
   </w:abstractNum>
-  <w:abstractNum w:abstractNumId="22">
+  <w:abstractNum w:abstractNumId="23">
     <w:nsid w:val="594563DE"/>
     <w:multiLevelType w:val="hybridMultilevel"/>
     <w:tmpl w:val="85E8B9E0"/>
@@ -10273,7 +11401,7 @@
         <w:rFonts w:hint="default"/>
       </w:rPr>
     </w:lvl>
-    <w:lvl w:ilvl="1" w:tplc="04090019" w:tentative="1">
+    <w:lvl w:ilvl="1" w:tplc="04090019">
       <w:start w:val="1"/>
       <w:numFmt w:val="lowerLetter"/>
       <w:lvlText w:val="%2."/>
@@ -10282,7 +11410,7 @@
         <w:ind w:left="1440" w:hanging="360"/>
       </w:pPr>
     </w:lvl>
-    <w:lvl w:ilvl="2" w:tplc="0409001B" w:tentative="1">
+    <w:lvl w:ilvl="2" w:tplc="0409001B">
       <w:start w:val="1"/>
       <w:numFmt w:val="lowerRoman"/>
       <w:lvlText w:val="%3."/>
@@ -10346,7 +11474,7 @@
       </w:pPr>
     </w:lvl>
   </w:abstractNum>
-  <w:abstractNum w:abstractNumId="23">
+  <w:abstractNum w:abstractNumId="24">
     <w:nsid w:val="594E4916"/>
     <w:multiLevelType w:val="hybridMultilevel"/>
     <w:tmpl w:val="A3240EAA"/>
@@ -10435,7 +11563,7 @@
       </w:pPr>
     </w:lvl>
   </w:abstractNum>
-  <w:abstractNum w:abstractNumId="24">
+  <w:abstractNum w:abstractNumId="25">
     <w:nsid w:val="5F383AD9"/>
     <w:multiLevelType w:val="multilevel"/>
     <w:tmpl w:val="97B22C12"/>
@@ -10548,7 +11676,7 @@
       </w:rPr>
     </w:lvl>
   </w:abstractNum>
-  <w:abstractNum w:abstractNumId="25">
+  <w:abstractNum w:abstractNumId="26">
     <w:nsid w:val="6438086E"/>
     <w:multiLevelType w:val="hybridMultilevel"/>
     <w:tmpl w:val="C652C76E"/>
@@ -10637,7 +11765,7 @@
       </w:pPr>
     </w:lvl>
   </w:abstractNum>
-  <w:abstractNum w:abstractNumId="26">
+  <w:abstractNum w:abstractNumId="27">
     <w:nsid w:val="65901BC1"/>
     <w:multiLevelType w:val="hybridMultilevel"/>
     <w:tmpl w:val="E1F89DDE"/>
@@ -10726,7 +11854,7 @@
       </w:pPr>
     </w:lvl>
   </w:abstractNum>
-  <w:abstractNum w:abstractNumId="27">
+  <w:abstractNum w:abstractNumId="28">
     <w:nsid w:val="65D1560F"/>
     <w:multiLevelType w:val="multilevel"/>
     <w:tmpl w:val="97B22C12"/>
@@ -10839,7 +11967,7 @@
       </w:rPr>
     </w:lvl>
   </w:abstractNum>
-  <w:abstractNum w:abstractNumId="28">
+  <w:abstractNum w:abstractNumId="29">
     <w:nsid w:val="6BB95CE8"/>
     <w:multiLevelType w:val="hybridMultilevel"/>
     <w:tmpl w:val="C652C76E"/>
@@ -10928,7 +12056,7 @@
       </w:pPr>
     </w:lvl>
   </w:abstractNum>
-  <w:abstractNum w:abstractNumId="29">
+  <w:abstractNum w:abstractNumId="30">
     <w:nsid w:val="6DAC1E98"/>
     <w:multiLevelType w:val="hybridMultilevel"/>
     <w:tmpl w:val="85E8B9E0"/>
@@ -11017,7 +12145,7 @@
       </w:pPr>
     </w:lvl>
   </w:abstractNum>
-  <w:abstractNum w:abstractNumId="30">
+  <w:abstractNum w:abstractNumId="31">
     <w:nsid w:val="71121B0F"/>
     <w:multiLevelType w:val="hybridMultilevel"/>
     <w:tmpl w:val="A02AD472"/>
@@ -11106,7 +12234,7 @@
       </w:pPr>
     </w:lvl>
   </w:abstractNum>
-  <w:abstractNum w:abstractNumId="31">
+  <w:abstractNum w:abstractNumId="32">
     <w:nsid w:val="7C2444F1"/>
     <w:multiLevelType w:val="hybridMultilevel"/>
     <w:tmpl w:val="85E8B9E0"/>
@@ -11195,7 +12323,7 @@
       </w:pPr>
     </w:lvl>
   </w:abstractNum>
-  <w:abstractNum w:abstractNumId="32">
+  <w:abstractNum w:abstractNumId="33">
     <w:nsid w:val="7C38425F"/>
     <w:multiLevelType w:val="hybridMultilevel"/>
     <w:tmpl w:val="E44A76EC"/>
@@ -11284,7 +12412,7 @@
       </w:pPr>
     </w:lvl>
   </w:abstractNum>
-  <w:abstractNum w:abstractNumId="33">
+  <w:abstractNum w:abstractNumId="34">
     <w:nsid w:val="7D671E9A"/>
     <w:multiLevelType w:val="multilevel"/>
     <w:tmpl w:val="97B22C12"/>
@@ -11398,22 +12526,22 @@
     </w:lvl>
   </w:abstractNum>
   <w:num w:numId="1">
-    <w:abstractNumId w:val="30"/>
+    <w:abstractNumId w:val="31"/>
   </w:num>
   <w:num w:numId="2">
-    <w:abstractNumId w:val="20"/>
+    <w:abstractNumId w:val="21"/>
   </w:num>
   <w:num w:numId="3">
-    <w:abstractNumId w:val="22"/>
+    <w:abstractNumId w:val="23"/>
   </w:num>
   <w:num w:numId="4">
-    <w:abstractNumId w:val="31"/>
+    <w:abstractNumId w:val="32"/>
   </w:num>
   <w:num w:numId="5">
     <w:abstractNumId w:val="4"/>
   </w:num>
   <w:num w:numId="6">
-    <w:abstractNumId w:val="19"/>
+    <w:abstractNumId w:val="20"/>
   </w:num>
   <w:num w:numId="7">
     <w:abstractNumId w:val="11"/>
@@ -11425,7 +12553,7 @@
     <w:abstractNumId w:val="14"/>
   </w:num>
   <w:num w:numId="10">
-    <w:abstractNumId w:val="23"/>
+    <w:abstractNumId w:val="24"/>
   </w:num>
   <w:num w:numId="11">
     <w:abstractNumId w:val="15"/>
@@ -11434,16 +12562,16 @@
     <w:abstractNumId w:val="0"/>
   </w:num>
   <w:num w:numId="13">
-    <w:abstractNumId w:val="25"/>
+    <w:abstractNumId w:val="26"/>
   </w:num>
   <w:num w:numId="14">
-    <w:abstractNumId w:val="28"/>
+    <w:abstractNumId w:val="29"/>
   </w:num>
   <w:num w:numId="15">
-    <w:abstractNumId w:val="18"/>
+    <w:abstractNumId w:val="19"/>
   </w:num>
   <w:num w:numId="16">
-    <w:abstractNumId w:val="27"/>
+    <w:abstractNumId w:val="28"/>
   </w:num>
   <w:num w:numId="17">
     <w:abstractNumId w:val="8"/>
@@ -11455,7 +12583,7 @@
     <w:abstractNumId w:val="9"/>
   </w:num>
   <w:num w:numId="20">
-    <w:abstractNumId w:val="29"/>
+    <w:abstractNumId w:val="30"/>
   </w:num>
   <w:num w:numId="21">
     <w:abstractNumId w:val="6"/>
@@ -11467,37 +12595,40 @@
     <w:abstractNumId w:val="3"/>
   </w:num>
   <w:num w:numId="24">
-    <w:abstractNumId w:val="32"/>
+    <w:abstractNumId w:val="33"/>
   </w:num>
   <w:num w:numId="25">
     <w:abstractNumId w:val="5"/>
   </w:num>
   <w:num w:numId="26">
-    <w:abstractNumId w:val="26"/>
+    <w:abstractNumId w:val="27"/>
   </w:num>
   <w:num w:numId="27">
     <w:abstractNumId w:val="1"/>
   </w:num>
   <w:num w:numId="28">
-    <w:abstractNumId w:val="16"/>
+    <w:abstractNumId w:val="17"/>
   </w:num>
   <w:num w:numId="29">
-    <w:abstractNumId w:val="17"/>
+    <w:abstractNumId w:val="18"/>
   </w:num>
   <w:num w:numId="30">
-    <w:abstractNumId w:val="24"/>
+    <w:abstractNumId w:val="25"/>
   </w:num>
   <w:num w:numId="31">
     <w:abstractNumId w:val="10"/>
   </w:num>
   <w:num w:numId="32">
-    <w:abstractNumId w:val="21"/>
+    <w:abstractNumId w:val="22"/>
   </w:num>
   <w:num w:numId="33">
-    <w:abstractNumId w:val="33"/>
+    <w:abstractNumId w:val="34"/>
   </w:num>
   <w:num w:numId="34">
     <w:abstractNumId w:val="2"/>
+  </w:num>
+  <w:num w:numId="35">
+    <w:abstractNumId w:val="16"/>
   </w:num>
   <w:numIdMacAtCleanup w:val="29"/>
 </w:numbering>

</xml_diff>